<commit_message>
PESQUISAS DE REQUERIMENTO / LISTA DE REQUISITOS
</commit_message>
<xml_diff>
--- a/Help Desk e Service Desk são sistemas de suporte ao cliente.docx
+++ b/Help Desk e Service Desk são sistemas de suporte ao cliente.docx
@@ -215,6 +215,1258 @@
           <w:lang w:val="pt-BR"/>
         </w:rPr>
       </w:pPr>
+      <w:r>
+        <w:rPr>
+          <w:rFonts w:ascii="Arial" w:hAnsi="Arial" w:cs="Arial"/>
+          <w:color w:val="222222"/>
+          <w:shd w:val="clear" w:color="auto" w:fill="FFFFFF"/>
+          <w:lang w:val="pt-BR"/>
+        </w:rPr>
+        <w:t xml:space="preserve">Requisitos – Sistema de Gestão de Suporte </w:t>
+      </w:r>
+      <w:r>
+        <w:rPr>
+          <w:rFonts w:ascii="Arial" w:hAnsi="Arial" w:cs="Arial"/>
+          <w:color w:val="222222"/>
+          <w:shd w:val="clear" w:color="auto" w:fill="FFFFFF"/>
+          <w:lang w:val="pt-BR"/>
+        </w:rPr>
+        <w:t>Técnico</w:t>
+      </w:r>
+    </w:p>
+    <w:p>
+      <w:pPr>
+        <w:pStyle w:val="ListParagraph"/>
+        <w:numPr>
+          <w:ilvl w:val="0"/>
+          <w:numId w:val="1"/>
+        </w:numPr>
+        <w:rPr>
+          <w:rFonts w:ascii="Arial" w:hAnsi="Arial" w:cs="Arial"/>
+          <w:color w:val="222222"/>
+          <w:shd w:val="clear" w:color="auto" w:fill="FFFFFF"/>
+          <w:lang w:val="pt-BR"/>
+        </w:rPr>
+      </w:pPr>
+      <w:r>
+        <w:rPr>
+          <w:rFonts w:ascii="Arial" w:hAnsi="Arial" w:cs="Arial"/>
+          <w:color w:val="222222"/>
+          <w:shd w:val="clear" w:color="auto" w:fill="FFFFFF"/>
+          <w:lang w:val="pt-BR"/>
+        </w:rPr>
+        <w:t>Conhecer o perfil de cliente a ser atendido.</w:t>
+      </w:r>
+    </w:p>
+    <w:p>
+      <w:pPr>
+        <w:pStyle w:val="ListParagraph"/>
+        <w:numPr>
+          <w:ilvl w:val="0"/>
+          <w:numId w:val="1"/>
+        </w:numPr>
+        <w:rPr>
+          <w:rFonts w:ascii="Arial" w:hAnsi="Arial" w:cs="Arial"/>
+          <w:color w:val="222222"/>
+          <w:shd w:val="clear" w:color="auto" w:fill="FFFFFF"/>
+          <w:lang w:val="pt-BR"/>
+        </w:rPr>
+      </w:pPr>
+      <w:r>
+        <w:rPr>
+          <w:rFonts w:ascii="Arial" w:hAnsi="Arial" w:cs="Arial"/>
+          <w:color w:val="222222"/>
+          <w:shd w:val="clear" w:color="auto" w:fill="FFFFFF"/>
+          <w:lang w:val="pt-BR"/>
+        </w:rPr>
+        <w:t>Coletar dados dos perfis dos clientes.</w:t>
+      </w:r>
+    </w:p>
+    <w:p>
+      <w:pPr>
+        <w:pStyle w:val="ListParagraph"/>
+        <w:numPr>
+          <w:ilvl w:val="0"/>
+          <w:numId w:val="1"/>
+        </w:numPr>
+        <w:rPr>
+          <w:rFonts w:ascii="Arial" w:hAnsi="Arial" w:cs="Arial"/>
+          <w:color w:val="222222"/>
+          <w:shd w:val="clear" w:color="auto" w:fill="FFFFFF"/>
+          <w:lang w:val="pt-BR"/>
+        </w:rPr>
+      </w:pPr>
+      <w:r>
+        <w:rPr>
+          <w:rFonts w:ascii="Arial" w:hAnsi="Arial" w:cs="Arial"/>
+          <w:color w:val="222222"/>
+          <w:shd w:val="clear" w:color="auto" w:fill="FFFFFF"/>
+          <w:lang w:val="pt-BR"/>
+        </w:rPr>
+        <w:t>Montar uma base de dados atualizada.</w:t>
+      </w:r>
+    </w:p>
+    <w:p>
+      <w:pPr>
+        <w:pStyle w:val="ListParagraph"/>
+        <w:numPr>
+          <w:ilvl w:val="0"/>
+          <w:numId w:val="1"/>
+        </w:numPr>
+        <w:rPr>
+          <w:rFonts w:ascii="Arial" w:hAnsi="Arial" w:cs="Arial"/>
+          <w:color w:val="222222"/>
+          <w:shd w:val="clear" w:color="auto" w:fill="FFFFFF"/>
+          <w:lang w:val="pt-BR"/>
+        </w:rPr>
+      </w:pPr>
+      <w:r>
+        <w:rPr>
+          <w:rFonts w:ascii="Arial" w:hAnsi="Arial" w:cs="Arial"/>
+          <w:color w:val="222222"/>
+          <w:shd w:val="clear" w:color="auto" w:fill="FFFFFF"/>
+          <w:lang w:val="pt-BR"/>
+        </w:rPr>
+        <w:t>Precisamos coletar (necessidades, desejos, preferencias e desejos do público alvo)</w:t>
+      </w:r>
+    </w:p>
+    <w:p>
+      <w:pPr>
+        <w:pStyle w:val="ListParagraph"/>
+        <w:numPr>
+          <w:ilvl w:val="0"/>
+          <w:numId w:val="1"/>
+        </w:numPr>
+        <w:rPr>
+          <w:rFonts w:ascii="Arial" w:hAnsi="Arial" w:cs="Arial"/>
+          <w:color w:val="222222"/>
+          <w:shd w:val="clear" w:color="auto" w:fill="FFFFFF"/>
+          <w:lang w:val="pt-BR"/>
+        </w:rPr>
+      </w:pPr>
+      <w:r>
+        <w:rPr>
+          <w:rFonts w:ascii="Arial" w:hAnsi="Arial" w:cs="Arial"/>
+          <w:color w:val="222222"/>
+          <w:shd w:val="clear" w:color="auto" w:fill="FFFFFF"/>
+          <w:lang w:val="pt-BR"/>
+        </w:rPr>
+        <w:t>Ter um direcionamento e gerenciamento claro de todas informações.</w:t>
+      </w:r>
+    </w:p>
+    <w:p>
+      <w:pPr>
+        <w:pStyle w:val="ListParagraph"/>
+        <w:numPr>
+          <w:ilvl w:val="0"/>
+          <w:numId w:val="1"/>
+        </w:numPr>
+        <w:rPr>
+          <w:rFonts w:ascii="Arial" w:hAnsi="Arial" w:cs="Arial"/>
+          <w:color w:val="222222"/>
+          <w:shd w:val="clear" w:color="auto" w:fill="FFFFFF"/>
+          <w:lang w:val="pt-BR"/>
+        </w:rPr>
+      </w:pPr>
+      <w:r>
+        <w:rPr>
+          <w:rFonts w:ascii="Arial" w:hAnsi="Arial" w:cs="Arial"/>
+          <w:color w:val="222222"/>
+          <w:shd w:val="clear" w:color="auto" w:fill="FFFFFF"/>
+          <w:lang w:val="pt-BR"/>
+        </w:rPr>
+        <w:t>Obter uma pesquisa sobre a experiência do cliente para o sucesso do atendimento.</w:t>
+      </w:r>
+    </w:p>
+    <w:p>
+      <w:pPr>
+        <w:pStyle w:val="ListParagraph"/>
+        <w:numPr>
+          <w:ilvl w:val="0"/>
+          <w:numId w:val="1"/>
+        </w:numPr>
+        <w:rPr>
+          <w:rFonts w:ascii="Arial" w:hAnsi="Arial" w:cs="Arial"/>
+          <w:color w:val="222222"/>
+          <w:shd w:val="clear" w:color="auto" w:fill="FFFFFF"/>
+          <w:lang w:val="pt-BR"/>
+        </w:rPr>
+      </w:pPr>
+      <w:r>
+        <w:rPr>
+          <w:rFonts w:ascii="Arial" w:hAnsi="Arial" w:cs="Arial"/>
+          <w:color w:val="222222"/>
+          <w:shd w:val="clear" w:color="auto" w:fill="FFFFFF"/>
+          <w:lang w:val="pt-BR"/>
+        </w:rPr>
+        <w:t>Melhoria continua do sistema de atendimento.</w:t>
+      </w:r>
+    </w:p>
+    <w:p>
+      <w:pPr>
+        <w:pStyle w:val="ListParagraph"/>
+        <w:numPr>
+          <w:ilvl w:val="0"/>
+          <w:numId w:val="1"/>
+        </w:numPr>
+        <w:rPr>
+          <w:rFonts w:ascii="Arial" w:hAnsi="Arial" w:cs="Arial"/>
+          <w:color w:val="222222"/>
+          <w:shd w:val="clear" w:color="auto" w:fill="FFFFFF"/>
+          <w:lang w:val="pt-BR"/>
+        </w:rPr>
+      </w:pPr>
+      <w:r>
+        <w:rPr>
+          <w:rFonts w:ascii="Arial" w:hAnsi="Arial" w:cs="Arial"/>
+          <w:color w:val="222222"/>
+          <w:shd w:val="clear" w:color="auto" w:fill="FFFFFF"/>
+          <w:lang w:val="pt-BR"/>
+        </w:rPr>
+        <w:t>Reunir uma equipe de atendentes dedicados.</w:t>
+      </w:r>
+    </w:p>
+    <w:p>
+      <w:pPr>
+        <w:pStyle w:val="ListParagraph"/>
+        <w:numPr>
+          <w:ilvl w:val="0"/>
+          <w:numId w:val="1"/>
+        </w:numPr>
+        <w:rPr>
+          <w:rFonts w:ascii="Arial" w:hAnsi="Arial" w:cs="Arial"/>
+          <w:color w:val="222222"/>
+          <w:shd w:val="clear" w:color="auto" w:fill="FFFFFF"/>
+          <w:lang w:val="pt-BR"/>
+        </w:rPr>
+      </w:pPr>
+      <w:r>
+        <w:rPr>
+          <w:rFonts w:ascii="Arial" w:hAnsi="Arial" w:cs="Arial"/>
+          <w:color w:val="222222"/>
+          <w:shd w:val="clear" w:color="auto" w:fill="FFFFFF"/>
+          <w:lang w:val="pt-BR"/>
+        </w:rPr>
+        <w:t>Atendimento hibrido.</w:t>
+      </w:r>
+    </w:p>
+    <w:p>
+      <w:pPr>
+        <w:pStyle w:val="ListParagraph"/>
+        <w:numPr>
+          <w:ilvl w:val="0"/>
+          <w:numId w:val="1"/>
+        </w:numPr>
+        <w:rPr>
+          <w:rFonts w:ascii="Arial" w:hAnsi="Arial" w:cs="Arial"/>
+          <w:color w:val="222222"/>
+          <w:shd w:val="clear" w:color="auto" w:fill="FFFFFF"/>
+          <w:lang w:val="pt-BR"/>
+        </w:rPr>
+      </w:pPr>
+      <w:r>
+        <w:rPr>
+          <w:rFonts w:ascii="Arial" w:hAnsi="Arial" w:cs="Arial"/>
+          <w:color w:val="222222"/>
+          <w:shd w:val="clear" w:color="auto" w:fill="FFFFFF"/>
+          <w:lang w:val="pt-BR"/>
+        </w:rPr>
+        <w:t>Escolha uma plataforma de qualidade.</w:t>
+      </w:r>
+    </w:p>
+    <w:p>
+      <w:pPr>
+        <w:rPr>
+          <w:rFonts w:ascii="Arial" w:hAnsi="Arial" w:cs="Arial"/>
+          <w:color w:val="222222"/>
+          <w:shd w:val="clear" w:color="auto" w:fill="FFFFFF"/>
+          <w:lang w:val="pt-BR"/>
+        </w:rPr>
+      </w:pPr>
+    </w:p>
+    <w:p>
+      <w:pPr>
+        <w:rPr>
+          <w:rFonts w:ascii="Arial" w:hAnsi="Arial" w:cs="Arial"/>
+          <w:b/>
+          <w:bCs/>
+          <w:color w:val="222222"/>
+          <w:u w:val="single"/>
+          <w:shd w:val="clear" w:color="auto" w:fill="FFFFFF"/>
+          <w:lang w:val="pt-BR"/>
+        </w:rPr>
+      </w:pPr>
+    </w:p>
+    <w:p>
+      <w:pPr>
+        <w:rPr>
+          <w:rFonts w:ascii="Arial" w:hAnsi="Arial" w:cs="Arial"/>
+          <w:b/>
+          <w:bCs/>
+          <w:color w:val="222222"/>
+          <w:u w:val="single"/>
+          <w:shd w:val="clear" w:color="auto" w:fill="FFFFFF"/>
+          <w:lang w:val="pt-BR"/>
+        </w:rPr>
+      </w:pPr>
+    </w:p>
+    <w:p>
+      <w:pPr>
+        <w:rPr>
+          <w:rFonts w:ascii="Arial" w:hAnsi="Arial" w:cs="Arial"/>
+          <w:b/>
+          <w:bCs/>
+          <w:color w:val="222222"/>
+          <w:u w:val="single"/>
+          <w:shd w:val="clear" w:color="auto" w:fill="FFFFFF"/>
+          <w:lang w:val="pt-BR"/>
+        </w:rPr>
+      </w:pPr>
+    </w:p>
+    <w:p>
+      <w:pPr>
+        <w:rPr>
+          <w:rFonts w:ascii="Arial" w:hAnsi="Arial" w:cs="Arial"/>
+          <w:b/>
+          <w:bCs/>
+          <w:color w:val="222222"/>
+          <w:u w:val="single"/>
+          <w:shd w:val="clear" w:color="auto" w:fill="FFFFFF"/>
+          <w:lang w:val="pt-BR"/>
+        </w:rPr>
+      </w:pPr>
+      <w:r>
+        <w:rPr>
+          <w:rFonts w:ascii="Arial" w:hAnsi="Arial" w:cs="Arial"/>
+          <w:b/>
+          <w:bCs/>
+          <w:color w:val="222222"/>
+          <w:u w:val="single"/>
+          <w:shd w:val="clear" w:color="auto" w:fill="FFFFFF"/>
+          <w:lang w:val="pt-BR"/>
+        </w:rPr>
+        <w:lastRenderedPageBreak/>
+        <w:t>Exemplos</w:t>
+      </w:r>
+      <w:r>
+        <w:rPr>
+          <w:rFonts w:ascii="Arial" w:hAnsi="Arial" w:cs="Arial"/>
+          <w:b/>
+          <w:bCs/>
+          <w:color w:val="222222"/>
+          <w:u w:val="single"/>
+          <w:shd w:val="clear" w:color="auto" w:fill="FFFFFF"/>
+          <w:lang w:val="pt-BR"/>
+        </w:rPr>
+        <w:t xml:space="preserve"> - </w:t>
+      </w:r>
+      <w:proofErr w:type="spellStart"/>
+      <w:r>
+        <w:rPr>
+          <w:rFonts w:ascii="Arial" w:hAnsi="Arial" w:cs="Arial"/>
+          <w:b/>
+          <w:bCs/>
+          <w:color w:val="222222"/>
+          <w:u w:val="single"/>
+          <w:shd w:val="clear" w:color="auto" w:fill="FFFFFF"/>
+          <w:lang w:val="pt-BR"/>
+        </w:rPr>
+        <w:t>Magdeson</w:t>
+      </w:r>
+      <w:proofErr w:type="spellEnd"/>
+    </w:p>
+    <w:p>
+      <w:pPr>
+        <w:rPr>
+          <w:rFonts w:ascii="Arial" w:hAnsi="Arial" w:cs="Arial"/>
+          <w:b/>
+          <w:bCs/>
+          <w:color w:val="222222"/>
+          <w:u w:val="single"/>
+          <w:shd w:val="clear" w:color="auto" w:fill="FFFFFF"/>
+          <w:lang w:val="pt-BR"/>
+        </w:rPr>
+      </w:pPr>
+      <w:r>
+        <w:rPr>
+          <w:rStyle w:val="ui-provider"/>
+          <w:b/>
+          <w:bCs/>
+          <w:u w:val="single"/>
+          <w:lang w:val="pt-BR"/>
+        </w:rPr>
+        <w:t>BRAINSTORM:</w:t>
+      </w:r>
+      <w:r>
+        <w:rPr>
+          <w:b/>
+          <w:bCs/>
+          <w:u w:val="single"/>
+          <w:lang w:val="pt-BR"/>
+        </w:rPr>
+        <w:br/>
+      </w:r>
+      <w:r>
+        <w:rPr>
+          <w:rStyle w:val="ui-provider"/>
+          <w:b/>
+          <w:bCs/>
+          <w:u w:val="single"/>
+          <w:lang w:val="pt-BR"/>
+        </w:rPr>
+        <w:t>- Centralizar todos os contatos relacionados às demandas de TI.</w:t>
+      </w:r>
+      <w:r>
+        <w:rPr>
+          <w:b/>
+          <w:bCs/>
+          <w:u w:val="single"/>
+          <w:lang w:val="pt-BR"/>
+        </w:rPr>
+        <w:br/>
+      </w:r>
+      <w:r>
+        <w:rPr>
+          <w:rStyle w:val="ui-provider"/>
+          <w:b/>
+          <w:bCs/>
+          <w:u w:val="single"/>
+          <w:lang w:val="pt-BR"/>
+        </w:rPr>
+        <w:t>- Iniciar um chamado com dados de identificação do cliente como: Id do cliente, CPF/CNPJ, Nome/Razão Social, E-mail.</w:t>
+      </w:r>
+      <w:r>
+        <w:rPr>
+          <w:b/>
+          <w:bCs/>
+          <w:u w:val="single"/>
+          <w:lang w:val="pt-BR"/>
+        </w:rPr>
+        <w:br/>
+      </w:r>
+      <w:r>
+        <w:rPr>
+          <w:rStyle w:val="ui-provider"/>
+          <w:b/>
+          <w:bCs/>
+          <w:u w:val="single"/>
+          <w:lang w:val="pt-BR"/>
+        </w:rPr>
+        <w:t>- Ter a opção de receber o retorno de um chamado por e-mail ou telefone/WhatsApp.</w:t>
+      </w:r>
+      <w:r>
+        <w:rPr>
+          <w:b/>
+          <w:bCs/>
+          <w:u w:val="single"/>
+          <w:lang w:val="pt-BR"/>
+        </w:rPr>
+        <w:br/>
+      </w:r>
+      <w:r>
+        <w:rPr>
+          <w:rStyle w:val="ui-provider"/>
+          <w:b/>
+          <w:bCs/>
+          <w:u w:val="single"/>
+          <w:lang w:val="pt-BR"/>
+        </w:rPr>
+        <w:t>- Registrar atendimentos presenciais e/ou remotos para otimizar o funcionamento dos sistemas</w:t>
+      </w:r>
+      <w:r>
+        <w:rPr>
+          <w:b/>
+          <w:bCs/>
+          <w:u w:val="single"/>
+          <w:lang w:val="pt-BR"/>
+        </w:rPr>
+        <w:br/>
+      </w:r>
+      <w:r>
+        <w:rPr>
+          <w:rStyle w:val="ui-provider"/>
+          <w:b/>
+          <w:bCs/>
+          <w:u w:val="single"/>
+          <w:lang w:val="pt-BR"/>
+        </w:rPr>
+        <w:t>- Possuir uma biblioteca de dúvidas, agilizando solucionar problemas mais comuns.</w:t>
+      </w:r>
+      <w:r>
+        <w:rPr>
+          <w:b/>
+          <w:bCs/>
+          <w:u w:val="single"/>
+          <w:lang w:val="pt-BR"/>
+        </w:rPr>
+        <w:br/>
+      </w:r>
+      <w:r>
+        <w:rPr>
+          <w:rStyle w:val="ui-provider"/>
+          <w:b/>
+          <w:bCs/>
+          <w:u w:val="single"/>
+          <w:lang w:val="pt-BR"/>
+        </w:rPr>
+        <w:t>- Monitorar cada etapa do processo de atendimento, até a conclusão da solicitação.</w:t>
+      </w:r>
+      <w:r>
+        <w:rPr>
+          <w:b/>
+          <w:bCs/>
+          <w:u w:val="single"/>
+          <w:lang w:val="pt-BR"/>
+        </w:rPr>
+        <w:br/>
+      </w:r>
+      <w:r>
+        <w:rPr>
+          <w:rStyle w:val="ui-provider"/>
+          <w:b/>
+          <w:bCs/>
+          <w:u w:val="single"/>
+          <w:lang w:val="pt-BR"/>
+        </w:rPr>
+        <w:t>- Possui método de avaliação na finalização do chamado, para validar o atendimento/solução.</w:t>
+      </w:r>
+      <w:r>
+        <w:rPr>
+          <w:b/>
+          <w:bCs/>
+          <w:u w:val="single"/>
+          <w:lang w:val="pt-BR"/>
+        </w:rPr>
+        <w:br/>
+      </w:r>
+      <w:r>
+        <w:rPr>
+          <w:rStyle w:val="ui-provider"/>
+          <w:b/>
+          <w:bCs/>
+          <w:u w:val="single"/>
+          <w:lang w:val="pt-BR"/>
+        </w:rPr>
+        <w:t>- Administrar permissões de acessos</w:t>
+      </w:r>
+      <w:r>
+        <w:rPr>
+          <w:b/>
+          <w:bCs/>
+          <w:u w:val="single"/>
+          <w:lang w:val="pt-BR"/>
+        </w:rPr>
+        <w:br/>
+      </w:r>
+      <w:r>
+        <w:rPr>
+          <w:rStyle w:val="ui-provider"/>
+          <w:b/>
+          <w:bCs/>
+          <w:u w:val="single"/>
+          <w:lang w:val="pt-BR"/>
+        </w:rPr>
+        <w:t>- Gerar e disponibilizar relatórios periódicos, que indiquem o status dos chamados e o cumprimento dos objetivos estratégicos.</w:t>
+      </w:r>
+      <w:r>
+        <w:rPr>
+          <w:b/>
+          <w:bCs/>
+          <w:u w:val="single"/>
+          <w:lang w:val="pt-BR"/>
+        </w:rPr>
+        <w:br/>
+      </w:r>
+      <w:r>
+        <w:rPr>
+          <w:rStyle w:val="ui-provider"/>
+          <w:b/>
+          <w:bCs/>
+          <w:u w:val="single"/>
+          <w:lang w:val="pt-BR"/>
+        </w:rPr>
+        <w:t>- Definir um tempo recomendado para o atendimento de um chamado ser solucionado.</w:t>
+      </w:r>
+      <w:r>
+        <w:rPr>
+          <w:b/>
+          <w:bCs/>
+          <w:u w:val="single"/>
+          <w:lang w:val="pt-BR"/>
+        </w:rPr>
+        <w:br/>
+      </w:r>
+      <w:r>
+        <w:rPr>
+          <w:rStyle w:val="ui-provider"/>
+          <w:b/>
+          <w:bCs/>
+          <w:u w:val="single"/>
+          <w:lang w:val="pt-BR"/>
+        </w:rPr>
+        <w:t>- Emitir alertas/notificações para os chamados que passarem desse tempo estipulado.</w:t>
+      </w:r>
+      <w:r>
+        <w:rPr>
+          <w:b/>
+          <w:bCs/>
+          <w:u w:val="single"/>
+          <w:lang w:val="pt-BR"/>
+        </w:rPr>
+        <w:br/>
+      </w:r>
+      <w:r>
+        <w:rPr>
+          <w:rStyle w:val="ui-provider"/>
+          <w:b/>
+          <w:bCs/>
+          <w:u w:val="single"/>
+          <w:lang w:val="pt-BR"/>
+        </w:rPr>
+        <w:t>- Após a finalização do atendimento, ser informado se a solução funcionou ou não, caso sim guardar na biblioteca de dúvidas.</w:t>
+      </w:r>
+    </w:p>
+    <w:p>
+      <w:pPr>
+        <w:rPr>
+          <w:rFonts w:ascii="Arial" w:hAnsi="Arial" w:cs="Arial"/>
+          <w:color w:val="222222"/>
+          <w:shd w:val="clear" w:color="auto" w:fill="FFFFFF"/>
+          <w:lang w:val="pt-BR"/>
+        </w:rPr>
+      </w:pPr>
+    </w:p>
+    <w:p>
+      <w:pPr>
+        <w:rPr>
+          <w:rFonts w:ascii="Arial" w:hAnsi="Arial" w:cs="Arial"/>
+          <w:color w:val="222222"/>
+          <w:shd w:val="clear" w:color="auto" w:fill="FFFFFF"/>
+          <w:lang w:val="pt-BR"/>
+        </w:rPr>
+      </w:pPr>
+    </w:p>
+    <w:p>
+      <w:pPr>
+        <w:rPr>
+          <w:lang w:val="pt-BR"/>
+        </w:rPr>
+      </w:pPr>
+    </w:p>
+    <w:p>
+      <w:pPr>
+        <w:spacing w:before="100" w:beforeAutospacing="1" w:after="240" w:line="240" w:lineRule="auto"/>
+        <w:rPr>
+          <w:rFonts w:ascii="Times New Roman" w:eastAsia="Times New Roman" w:hAnsi="Times New Roman" w:cs="Times New Roman"/>
+          <w:sz w:val="24"/>
+          <w:szCs w:val="24"/>
+          <w:lang w:val="pt-BR"/>
+        </w:rPr>
+      </w:pPr>
+      <w:r>
+        <w:rPr>
+          <w:rFonts w:ascii="Times New Roman" w:eastAsia="Times New Roman" w:hAnsi="Times New Roman" w:cs="Times New Roman"/>
+          <w:sz w:val="24"/>
+          <w:szCs w:val="24"/>
+          <w:lang w:val="pt-BR"/>
+        </w:rPr>
+        <w:t>LISTA DE REQUISITOS – SISTEMA DE GESTÃO DE SUPORTE TECNICO</w:t>
+      </w:r>
+    </w:p>
+    <w:p>
+      <w:pPr>
+        <w:spacing w:before="100" w:beforeAutospacing="1" w:after="240" w:line="240" w:lineRule="auto"/>
+        <w:rPr>
+          <w:rFonts w:ascii="Times New Roman" w:eastAsia="Times New Roman" w:hAnsi="Times New Roman" w:cs="Times New Roman"/>
+          <w:sz w:val="24"/>
+          <w:szCs w:val="24"/>
+          <w:lang w:val="pt-BR"/>
+        </w:rPr>
+      </w:pPr>
+      <w:r>
+        <w:rPr>
+          <w:rFonts w:ascii="Times New Roman" w:eastAsia="Times New Roman" w:hAnsi="Times New Roman" w:cs="Times New Roman"/>
+          <w:sz w:val="24"/>
+          <w:szCs w:val="24"/>
+          <w:lang w:val="pt-BR"/>
+        </w:rPr>
+        <w:t>BRAINSTORM</w:t>
+      </w:r>
+    </w:p>
+    <w:p>
+      <w:pPr>
+        <w:spacing w:before="100" w:beforeAutospacing="1" w:after="240" w:line="240" w:lineRule="auto"/>
+        <w:rPr>
+          <w:rFonts w:ascii="Times New Roman" w:eastAsia="Times New Roman" w:hAnsi="Times New Roman" w:cs="Times New Roman"/>
+          <w:sz w:val="24"/>
+          <w:szCs w:val="24"/>
+          <w:lang w:val="pt-BR"/>
+        </w:rPr>
+      </w:pPr>
+      <w:r>
+        <w:rPr>
+          <w:rFonts w:ascii="Times New Roman" w:eastAsia="Times New Roman" w:hAnsi="Times New Roman" w:cs="Times New Roman"/>
+          <w:sz w:val="24"/>
+          <w:szCs w:val="24"/>
+          <w:lang w:val="pt-BR"/>
+        </w:rPr>
+        <w:t> </w:t>
+      </w:r>
+    </w:p>
+    <w:p>
+      <w:pPr>
+        <w:spacing w:before="100" w:beforeAutospacing="1" w:after="240" w:line="240" w:lineRule="auto"/>
+        <w:rPr>
+          <w:rFonts w:ascii="Times New Roman" w:eastAsia="Times New Roman" w:hAnsi="Times New Roman" w:cs="Times New Roman"/>
+          <w:sz w:val="24"/>
+          <w:szCs w:val="24"/>
+          <w:lang w:val="pt-BR"/>
+        </w:rPr>
+      </w:pPr>
+      <w:r>
+        <w:rPr>
+          <w:rFonts w:ascii="Times New Roman" w:eastAsia="Times New Roman" w:hAnsi="Times New Roman" w:cs="Times New Roman"/>
+          <w:sz w:val="24"/>
+          <w:szCs w:val="24"/>
+          <w:lang w:val="pt-BR"/>
+        </w:rPr>
+        <w:t>REQUISITOS NÃO FUNCIONAIS:</w:t>
+      </w:r>
+    </w:p>
+    <w:p>
+      <w:pPr>
+        <w:spacing w:before="100" w:beforeAutospacing="1" w:after="240" w:line="240" w:lineRule="auto"/>
+        <w:rPr>
+          <w:rFonts w:ascii="Times New Roman" w:eastAsia="Times New Roman" w:hAnsi="Times New Roman" w:cs="Times New Roman"/>
+          <w:sz w:val="24"/>
+          <w:szCs w:val="24"/>
+          <w:lang w:val="pt-BR"/>
+        </w:rPr>
+      </w:pPr>
+      <w:r>
+        <w:rPr>
+          <w:rFonts w:ascii="Times New Roman" w:eastAsia="Times New Roman" w:hAnsi="Times New Roman" w:cs="Times New Roman"/>
+          <w:sz w:val="24"/>
+          <w:szCs w:val="24"/>
+          <w:lang w:val="pt-BR"/>
+        </w:rPr>
+        <w:t>-</w:t>
+      </w:r>
+      <w:proofErr w:type="gramStart"/>
+      <w:r>
+        <w:rPr>
+          <w:rFonts w:ascii="Times New Roman" w:eastAsia="Times New Roman" w:hAnsi="Times New Roman" w:cs="Times New Roman"/>
+          <w:sz w:val="24"/>
+          <w:szCs w:val="24"/>
+          <w:lang w:val="pt-BR"/>
+        </w:rPr>
+        <w:t>tempo</w:t>
+      </w:r>
+      <w:proofErr w:type="gramEnd"/>
+      <w:r>
+        <w:rPr>
+          <w:rFonts w:ascii="Times New Roman" w:eastAsia="Times New Roman" w:hAnsi="Times New Roman" w:cs="Times New Roman"/>
+          <w:sz w:val="24"/>
+          <w:szCs w:val="24"/>
+          <w:lang w:val="pt-BR"/>
+        </w:rPr>
+        <w:t xml:space="preserve"> de resposta das interações de tela em até 3 segundos</w:t>
+      </w:r>
+    </w:p>
+    <w:p>
+      <w:pPr>
+        <w:spacing w:before="100" w:beforeAutospacing="1" w:after="240" w:line="240" w:lineRule="auto"/>
+        <w:rPr>
+          <w:rFonts w:ascii="Times New Roman" w:eastAsia="Times New Roman" w:hAnsi="Times New Roman" w:cs="Times New Roman"/>
+          <w:sz w:val="24"/>
+          <w:szCs w:val="24"/>
+          <w:lang w:val="pt-BR"/>
+        </w:rPr>
+      </w:pPr>
+      <w:r>
+        <w:rPr>
+          <w:rFonts w:ascii="Times New Roman" w:eastAsia="Times New Roman" w:hAnsi="Times New Roman" w:cs="Times New Roman"/>
+          <w:sz w:val="24"/>
+          <w:szCs w:val="24"/>
+          <w:lang w:val="pt-BR"/>
+        </w:rPr>
+        <w:t>-</w:t>
+      </w:r>
+      <w:proofErr w:type="gramStart"/>
+      <w:r>
+        <w:rPr>
+          <w:rFonts w:ascii="Times New Roman" w:eastAsia="Times New Roman" w:hAnsi="Times New Roman" w:cs="Times New Roman"/>
+          <w:sz w:val="24"/>
+          <w:szCs w:val="24"/>
+          <w:lang w:val="pt-BR"/>
+        </w:rPr>
+        <w:t>rodar</w:t>
+      </w:r>
+      <w:proofErr w:type="gramEnd"/>
+      <w:r>
+        <w:rPr>
+          <w:rFonts w:ascii="Times New Roman" w:eastAsia="Times New Roman" w:hAnsi="Times New Roman" w:cs="Times New Roman"/>
+          <w:sz w:val="24"/>
+          <w:szCs w:val="24"/>
+          <w:lang w:val="pt-BR"/>
+        </w:rPr>
+        <w:t xml:space="preserve"> em ambiente WEB, compatível com navegadores Chrome, Firefox, Opera e Edge</w:t>
+      </w:r>
+    </w:p>
+    <w:p>
+      <w:pPr>
+        <w:spacing w:before="100" w:beforeAutospacing="1" w:after="240" w:line="240" w:lineRule="auto"/>
+        <w:rPr>
+          <w:rFonts w:ascii="Times New Roman" w:eastAsia="Times New Roman" w:hAnsi="Times New Roman" w:cs="Times New Roman"/>
+          <w:sz w:val="24"/>
+          <w:szCs w:val="24"/>
+          <w:lang w:val="pt-BR"/>
+        </w:rPr>
+      </w:pPr>
+      <w:r>
+        <w:rPr>
+          <w:rFonts w:ascii="Times New Roman" w:eastAsia="Times New Roman" w:hAnsi="Times New Roman" w:cs="Times New Roman"/>
+          <w:sz w:val="24"/>
+          <w:szCs w:val="24"/>
+          <w:lang w:val="pt-BR"/>
+        </w:rPr>
+        <w:t>-</w:t>
+      </w:r>
+      <w:proofErr w:type="gramStart"/>
+      <w:r>
+        <w:rPr>
+          <w:rFonts w:ascii="Times New Roman" w:eastAsia="Times New Roman" w:hAnsi="Times New Roman" w:cs="Times New Roman"/>
+          <w:sz w:val="24"/>
+          <w:szCs w:val="24"/>
+          <w:lang w:val="pt-BR"/>
+        </w:rPr>
+        <w:t>integração</w:t>
+      </w:r>
+      <w:proofErr w:type="gramEnd"/>
+      <w:r>
+        <w:rPr>
+          <w:rFonts w:ascii="Times New Roman" w:eastAsia="Times New Roman" w:hAnsi="Times New Roman" w:cs="Times New Roman"/>
+          <w:sz w:val="24"/>
+          <w:szCs w:val="24"/>
+          <w:lang w:val="pt-BR"/>
+        </w:rPr>
+        <w:t xml:space="preserve"> das mensagens do sistema sobre o status dos atendimentos técnicos, com Whatsapp, Telegram e contas de WebMail</w:t>
+      </w:r>
+    </w:p>
+    <w:p>
+      <w:pPr>
+        <w:spacing w:before="100" w:beforeAutospacing="1" w:after="240" w:line="240" w:lineRule="auto"/>
+        <w:rPr>
+          <w:rFonts w:ascii="Times New Roman" w:eastAsia="Times New Roman" w:hAnsi="Times New Roman" w:cs="Times New Roman"/>
+          <w:sz w:val="24"/>
+          <w:szCs w:val="24"/>
+          <w:lang w:val="pt-BR"/>
+        </w:rPr>
+      </w:pPr>
+      <w:r>
+        <w:rPr>
+          <w:rFonts w:ascii="Times New Roman" w:eastAsia="Times New Roman" w:hAnsi="Times New Roman" w:cs="Times New Roman"/>
+          <w:sz w:val="24"/>
+          <w:szCs w:val="24"/>
+          <w:lang w:val="pt-BR"/>
+        </w:rPr>
+        <w:t>-</w:t>
+      </w:r>
+      <w:proofErr w:type="gramStart"/>
+      <w:r>
+        <w:rPr>
+          <w:rFonts w:ascii="Times New Roman" w:eastAsia="Times New Roman" w:hAnsi="Times New Roman" w:cs="Times New Roman"/>
+          <w:sz w:val="24"/>
+          <w:szCs w:val="24"/>
+          <w:lang w:val="pt-BR"/>
+        </w:rPr>
+        <w:t>tela</w:t>
+      </w:r>
+      <w:proofErr w:type="gramEnd"/>
+      <w:r>
+        <w:rPr>
+          <w:rFonts w:ascii="Times New Roman" w:eastAsia="Times New Roman" w:hAnsi="Times New Roman" w:cs="Times New Roman"/>
+          <w:sz w:val="24"/>
+          <w:szCs w:val="24"/>
+          <w:lang w:val="pt-BR"/>
+        </w:rPr>
+        <w:t xml:space="preserve"> de fácil assimilação de operação: aplicar telas de instrução do tipo “auxílio”, “help”, explicando com vídeos, como operar cada função do sistema. Help pode ser acionado por um botão e atalho devidamente identificado</w:t>
+      </w:r>
+    </w:p>
+    <w:p>
+      <w:pPr>
+        <w:spacing w:before="100" w:beforeAutospacing="1" w:after="240" w:line="240" w:lineRule="auto"/>
+        <w:rPr>
+          <w:rFonts w:ascii="Times New Roman" w:eastAsia="Times New Roman" w:hAnsi="Times New Roman" w:cs="Times New Roman"/>
+          <w:sz w:val="24"/>
+          <w:szCs w:val="24"/>
+          <w:lang w:val="pt-BR"/>
+        </w:rPr>
+      </w:pPr>
+      <w:r>
+        <w:rPr>
+          <w:rFonts w:ascii="Times New Roman" w:eastAsia="Times New Roman" w:hAnsi="Times New Roman" w:cs="Times New Roman"/>
+          <w:sz w:val="24"/>
+          <w:szCs w:val="24"/>
+          <w:lang w:val="pt-BR"/>
+        </w:rPr>
+        <w:t> </w:t>
+      </w:r>
+    </w:p>
+    <w:p>
+      <w:pPr>
+        <w:spacing w:before="100" w:beforeAutospacing="1" w:after="240" w:line="240" w:lineRule="auto"/>
+        <w:rPr>
+          <w:rFonts w:ascii="Times New Roman" w:eastAsia="Times New Roman" w:hAnsi="Times New Roman" w:cs="Times New Roman"/>
+          <w:sz w:val="24"/>
+          <w:szCs w:val="24"/>
+        </w:rPr>
+      </w:pPr>
+      <w:r>
+        <w:rPr>
+          <w:rFonts w:ascii="Times New Roman" w:eastAsia="Times New Roman" w:hAnsi="Times New Roman" w:cs="Times New Roman"/>
+          <w:sz w:val="24"/>
+          <w:szCs w:val="24"/>
+        </w:rPr>
+        <w:t>REQUISITOS FUNCIONAIS:</w:t>
+      </w:r>
+    </w:p>
+    <w:p>
+      <w:pPr>
+        <w:numPr>
+          <w:ilvl w:val="0"/>
+          <w:numId w:val="2"/>
+        </w:numPr>
+        <w:spacing w:before="100" w:beforeAutospacing="1" w:after="100" w:afterAutospacing="1" w:line="240" w:lineRule="auto"/>
+        <w:rPr>
+          <w:rFonts w:ascii="Times New Roman" w:eastAsia="Times New Roman" w:hAnsi="Times New Roman" w:cs="Times New Roman"/>
+          <w:sz w:val="24"/>
+          <w:szCs w:val="24"/>
+          <w:lang w:val="pt-BR"/>
+        </w:rPr>
+      </w:pPr>
+      <w:r>
+        <w:rPr>
+          <w:rFonts w:ascii="Times New Roman" w:eastAsia="Times New Roman" w:hAnsi="Times New Roman" w:cs="Times New Roman"/>
+          <w:sz w:val="24"/>
+          <w:szCs w:val="24"/>
+          <w:lang w:val="pt-BR"/>
+        </w:rPr>
+        <w:lastRenderedPageBreak/>
+        <w:t>Registro de ocorrências com detalhes de número de identificação, data e hora de abertura da ocorrência, nome do demandante, nome do atendente, texto informativo sobre o problema, categoria do chamado (telefonia, equipamento pessoal, falta de acesso a sistema, sistema/software inoperante ou com falha).</w:t>
+      </w:r>
+    </w:p>
+    <w:p>
+      <w:pPr>
+        <w:numPr>
+          <w:ilvl w:val="0"/>
+          <w:numId w:val="2"/>
+        </w:numPr>
+        <w:spacing w:before="100" w:beforeAutospacing="1" w:after="100" w:afterAutospacing="1" w:line="240" w:lineRule="auto"/>
+        <w:rPr>
+          <w:rFonts w:ascii="Times New Roman" w:eastAsia="Times New Roman" w:hAnsi="Times New Roman" w:cs="Times New Roman"/>
+          <w:sz w:val="24"/>
+          <w:szCs w:val="24"/>
+          <w:lang w:val="pt-BR"/>
+        </w:rPr>
+      </w:pPr>
+      <w:r>
+        <w:rPr>
+          <w:rFonts w:ascii="Times New Roman" w:eastAsia="Times New Roman" w:hAnsi="Times New Roman" w:cs="Times New Roman"/>
+          <w:sz w:val="24"/>
+          <w:szCs w:val="24"/>
+          <w:lang w:val="pt-BR"/>
+        </w:rPr>
+        <w:t>Construção de fluxo de atendimento com etapas e pessoas a operam cada etapa de feedback para o demandante do chamado: encadeamento de identificações de etapas, as quais têm um perfil de usuário responsável por realizar.</w:t>
+      </w:r>
+    </w:p>
+    <w:p>
+      <w:pPr>
+        <w:numPr>
+          <w:ilvl w:val="0"/>
+          <w:numId w:val="2"/>
+        </w:numPr>
+        <w:spacing w:before="100" w:beforeAutospacing="1" w:after="100" w:afterAutospacing="1" w:line="240" w:lineRule="auto"/>
+        <w:rPr>
+          <w:rFonts w:ascii="Times New Roman" w:eastAsia="Times New Roman" w:hAnsi="Times New Roman" w:cs="Times New Roman"/>
+          <w:sz w:val="24"/>
+          <w:szCs w:val="24"/>
+          <w:lang w:val="pt-BR"/>
+        </w:rPr>
+      </w:pPr>
+      <w:r>
+        <w:rPr>
+          <w:rFonts w:ascii="Times New Roman" w:eastAsia="Times New Roman" w:hAnsi="Times New Roman" w:cs="Times New Roman"/>
+          <w:sz w:val="24"/>
+          <w:szCs w:val="24"/>
+          <w:lang w:val="pt-BR"/>
+        </w:rPr>
+        <w:t>Respostas prontas para auxiliar autoatendimento com descrição do problema e descrição da solução conhecida (banco de dados de soluções conhecidas)</w:t>
+      </w:r>
+    </w:p>
+    <w:p>
+      <w:pPr>
+        <w:numPr>
+          <w:ilvl w:val="0"/>
+          <w:numId w:val="2"/>
+        </w:numPr>
+        <w:spacing w:before="100" w:beforeAutospacing="1" w:after="100" w:afterAutospacing="1" w:line="240" w:lineRule="auto"/>
+        <w:rPr>
+          <w:rFonts w:ascii="Times New Roman" w:eastAsia="Times New Roman" w:hAnsi="Times New Roman" w:cs="Times New Roman"/>
+          <w:sz w:val="24"/>
+          <w:szCs w:val="24"/>
+          <w:lang w:val="pt-BR"/>
+        </w:rPr>
+      </w:pPr>
+      <w:r>
+        <w:rPr>
+          <w:rFonts w:ascii="Times New Roman" w:eastAsia="Times New Roman" w:hAnsi="Times New Roman" w:cs="Times New Roman"/>
+          <w:sz w:val="24"/>
+          <w:szCs w:val="24"/>
+          <w:lang w:val="pt-BR"/>
+        </w:rPr>
+        <w:t>Envio de mensagens de acompanhamento para o demandante e para a equipe de atendimento e sua gerência com descrição de situação de atendimento por texto</w:t>
+      </w:r>
+    </w:p>
+    <w:p>
+      <w:pPr>
+        <w:numPr>
+          <w:ilvl w:val="0"/>
+          <w:numId w:val="2"/>
+        </w:numPr>
+        <w:spacing w:before="100" w:beforeAutospacing="1" w:after="100" w:afterAutospacing="1" w:line="240" w:lineRule="auto"/>
+        <w:rPr>
+          <w:rFonts w:ascii="Times New Roman" w:eastAsia="Times New Roman" w:hAnsi="Times New Roman" w:cs="Times New Roman"/>
+          <w:sz w:val="24"/>
+          <w:szCs w:val="24"/>
+          <w:lang w:val="pt-BR"/>
+        </w:rPr>
+      </w:pPr>
+      <w:r>
+        <w:rPr>
+          <w:rFonts w:ascii="Times New Roman" w:eastAsia="Times New Roman" w:hAnsi="Times New Roman" w:cs="Times New Roman"/>
+          <w:sz w:val="24"/>
+          <w:szCs w:val="24"/>
+          <w:lang w:val="pt-BR"/>
+        </w:rPr>
+        <w:t>Relatório de chamados em aberto com identificação do chamado, descrição resumida do problema em aberto e identificação e nome do responsável técnico atribuído no momento</w:t>
+      </w:r>
+    </w:p>
+    <w:p>
+      <w:pPr>
+        <w:numPr>
+          <w:ilvl w:val="0"/>
+          <w:numId w:val="2"/>
+        </w:numPr>
+        <w:spacing w:before="100" w:beforeAutospacing="1" w:after="100" w:afterAutospacing="1" w:line="240" w:lineRule="auto"/>
+        <w:rPr>
+          <w:rFonts w:ascii="Times New Roman" w:eastAsia="Times New Roman" w:hAnsi="Times New Roman" w:cs="Times New Roman"/>
+          <w:sz w:val="24"/>
+          <w:szCs w:val="24"/>
+          <w:lang w:val="pt-BR"/>
+        </w:rPr>
+      </w:pPr>
+      <w:r>
+        <w:rPr>
+          <w:rFonts w:ascii="Times New Roman" w:eastAsia="Times New Roman" w:hAnsi="Times New Roman" w:cs="Times New Roman"/>
+          <w:sz w:val="24"/>
+          <w:szCs w:val="24"/>
+          <w:lang w:val="pt-BR"/>
+        </w:rPr>
+        <w:t>Controle de filas de chamados por especialidade técnica: dado um perfil técnico do atendente, listar os chamados registrados para a sua categoria</w:t>
+      </w:r>
+    </w:p>
+    <w:p>
+      <w:pPr>
+        <w:numPr>
+          <w:ilvl w:val="0"/>
+          <w:numId w:val="2"/>
+        </w:numPr>
+        <w:spacing w:before="100" w:beforeAutospacing="1" w:after="100" w:afterAutospacing="1" w:line="240" w:lineRule="auto"/>
+        <w:rPr>
+          <w:rFonts w:ascii="Times New Roman" w:eastAsia="Times New Roman" w:hAnsi="Times New Roman" w:cs="Times New Roman"/>
+          <w:sz w:val="24"/>
+          <w:szCs w:val="24"/>
+          <w:lang w:val="pt-BR"/>
+        </w:rPr>
+      </w:pPr>
+      <w:r>
+        <w:rPr>
+          <w:rFonts w:ascii="Times New Roman" w:eastAsia="Times New Roman" w:hAnsi="Times New Roman" w:cs="Times New Roman"/>
+          <w:sz w:val="24"/>
+          <w:szCs w:val="24"/>
+          <w:lang w:val="pt-BR"/>
+        </w:rPr>
+        <w:t>Relatório de chamados encerrados por dia com o total de chamados aberto e encerrados no dia e o saldo remanescente de chamados pendentes.</w:t>
+      </w:r>
+    </w:p>
+    <w:p>
+      <w:pPr>
+        <w:numPr>
+          <w:ilvl w:val="0"/>
+          <w:numId w:val="2"/>
+        </w:numPr>
+        <w:spacing w:before="100" w:beforeAutospacing="1" w:after="100" w:afterAutospacing="1" w:line="240" w:lineRule="auto"/>
+        <w:rPr>
+          <w:rFonts w:ascii="Times New Roman" w:eastAsia="Times New Roman" w:hAnsi="Times New Roman" w:cs="Times New Roman"/>
+          <w:sz w:val="24"/>
+          <w:szCs w:val="24"/>
+          <w:lang w:val="pt-BR"/>
+        </w:rPr>
+      </w:pPr>
+      <w:r>
+        <w:rPr>
+          <w:rFonts w:ascii="Times New Roman" w:eastAsia="Times New Roman" w:hAnsi="Times New Roman" w:cs="Times New Roman"/>
+          <w:sz w:val="24"/>
+          <w:szCs w:val="24"/>
+          <w:lang w:val="pt-BR"/>
+        </w:rPr>
+        <w:t>Possibilitar o redirecionamento de chamados entre técnicos ou equipes: apontar para qual grupo técnico o chamado deve ser deslocado</w:t>
+      </w:r>
+    </w:p>
+    <w:p>
+      <w:pPr>
+        <w:numPr>
+          <w:ilvl w:val="0"/>
+          <w:numId w:val="2"/>
+        </w:numPr>
+        <w:spacing w:before="100" w:beforeAutospacing="1" w:after="100" w:afterAutospacing="1" w:line="240" w:lineRule="auto"/>
+        <w:rPr>
+          <w:rFonts w:ascii="Times New Roman" w:eastAsia="Times New Roman" w:hAnsi="Times New Roman" w:cs="Times New Roman"/>
+          <w:sz w:val="24"/>
+          <w:szCs w:val="24"/>
+          <w:lang w:val="pt-BR"/>
+        </w:rPr>
+      </w:pPr>
+      <w:r>
+        <w:rPr>
+          <w:rFonts w:ascii="Times New Roman" w:eastAsia="Times New Roman" w:hAnsi="Times New Roman" w:cs="Times New Roman"/>
+          <w:sz w:val="24"/>
+          <w:szCs w:val="24"/>
+          <w:lang w:val="pt-BR"/>
+        </w:rPr>
+        <w:t>Cadastrar metas de nível de serviço SLA com a categoria do chamado e o tempo máximo para iniciar atendimento</w:t>
+      </w:r>
+    </w:p>
+    <w:p>
+      <w:pPr>
+        <w:numPr>
+          <w:ilvl w:val="0"/>
+          <w:numId w:val="2"/>
+        </w:numPr>
+        <w:spacing w:before="100" w:beforeAutospacing="1" w:after="100" w:afterAutospacing="1" w:line="240" w:lineRule="auto"/>
+        <w:rPr>
+          <w:rFonts w:ascii="Times New Roman" w:eastAsia="Times New Roman" w:hAnsi="Times New Roman" w:cs="Times New Roman"/>
+          <w:sz w:val="24"/>
+          <w:szCs w:val="24"/>
+          <w:lang w:val="pt-BR"/>
+        </w:rPr>
+      </w:pPr>
+      <w:r>
+        <w:rPr>
+          <w:rFonts w:ascii="Times New Roman" w:eastAsia="Times New Roman" w:hAnsi="Times New Roman" w:cs="Times New Roman"/>
+          <w:sz w:val="24"/>
+          <w:szCs w:val="24"/>
+          <w:lang w:val="pt-BR"/>
+        </w:rPr>
+        <w:t>Relatório de chamados que excederam o SLA</w:t>
+      </w:r>
+    </w:p>
+    <w:p>
+      <w:pPr>
+        <w:numPr>
+          <w:ilvl w:val="0"/>
+          <w:numId w:val="2"/>
+        </w:numPr>
+        <w:spacing w:before="100" w:beforeAutospacing="1" w:after="100" w:afterAutospacing="1" w:line="240" w:lineRule="auto"/>
+        <w:rPr>
+          <w:rFonts w:ascii="Times New Roman" w:eastAsia="Times New Roman" w:hAnsi="Times New Roman" w:cs="Times New Roman"/>
+          <w:sz w:val="24"/>
+          <w:szCs w:val="24"/>
+          <w:lang w:val="pt-BR"/>
+        </w:rPr>
+      </w:pPr>
+      <w:r>
+        <w:rPr>
+          <w:rFonts w:ascii="Times New Roman" w:eastAsia="Times New Roman" w:hAnsi="Times New Roman" w:cs="Times New Roman"/>
+          <w:sz w:val="24"/>
+          <w:szCs w:val="24"/>
+          <w:lang w:val="pt-BR"/>
+        </w:rPr>
+        <w:t>Pontuação da satisfação do cliente com o atendimento: indicar a identificação de cadastro e nome do usuário demandante do chamado e a nota de satisfação (0 – insatisfeito, 1 – parcialmente satisfeito, 2-satisfeito, 3- encantado com o serviço). Pontuar tanto o chamado, assim que atendimento for encerrado pelo técnico, quanto pontuar o técnico.</w:t>
+      </w:r>
+    </w:p>
+    <w:p>
+      <w:pPr>
+        <w:numPr>
+          <w:ilvl w:val="0"/>
+          <w:numId w:val="2"/>
+        </w:numPr>
+        <w:spacing w:before="100" w:beforeAutospacing="1" w:after="100" w:afterAutospacing="1" w:line="240" w:lineRule="auto"/>
+        <w:rPr>
+          <w:rFonts w:ascii="Times New Roman" w:eastAsia="Times New Roman" w:hAnsi="Times New Roman" w:cs="Times New Roman"/>
+          <w:sz w:val="24"/>
+          <w:szCs w:val="24"/>
+          <w:lang w:val="pt-BR"/>
+        </w:rPr>
+      </w:pPr>
+      <w:r>
+        <w:rPr>
+          <w:rFonts w:ascii="Times New Roman" w:eastAsia="Times New Roman" w:hAnsi="Times New Roman" w:cs="Times New Roman"/>
+          <w:sz w:val="24"/>
+          <w:szCs w:val="24"/>
+          <w:lang w:val="pt-BR"/>
+        </w:rPr>
+        <w:t>Relatório com ranking das notas de avaliações recebidas pelos técnicos</w:t>
+      </w:r>
+    </w:p>
+    <w:p>
+      <w:pPr>
+        <w:numPr>
+          <w:ilvl w:val="0"/>
+          <w:numId w:val="2"/>
+        </w:numPr>
+        <w:spacing w:before="100" w:beforeAutospacing="1" w:after="100" w:afterAutospacing="1" w:line="240" w:lineRule="auto"/>
+        <w:rPr>
+          <w:rFonts w:ascii="Times New Roman" w:eastAsia="Times New Roman" w:hAnsi="Times New Roman" w:cs="Times New Roman"/>
+          <w:sz w:val="24"/>
+          <w:szCs w:val="24"/>
+          <w:lang w:val="pt-BR"/>
+        </w:rPr>
+      </w:pPr>
+      <w:r>
+        <w:rPr>
+          <w:rFonts w:ascii="Times New Roman" w:eastAsia="Times New Roman" w:hAnsi="Times New Roman" w:cs="Times New Roman"/>
+          <w:sz w:val="24"/>
+          <w:szCs w:val="24"/>
+          <w:lang w:val="pt-BR"/>
+        </w:rPr>
+        <w:t>Relatório de chamados em aberto por técnico</w:t>
+      </w:r>
+    </w:p>
+    <w:p>
+      <w:pPr>
+        <w:numPr>
+          <w:ilvl w:val="0"/>
+          <w:numId w:val="2"/>
+        </w:numPr>
+        <w:spacing w:before="100" w:beforeAutospacing="1" w:after="100" w:afterAutospacing="1" w:line="240" w:lineRule="auto"/>
+        <w:rPr>
+          <w:rFonts w:ascii="Times New Roman" w:eastAsia="Times New Roman" w:hAnsi="Times New Roman" w:cs="Times New Roman"/>
+          <w:sz w:val="24"/>
+          <w:szCs w:val="24"/>
+          <w:lang w:val="pt-BR"/>
+        </w:rPr>
+      </w:pPr>
+      <w:r>
+        <w:rPr>
+          <w:rFonts w:ascii="Times New Roman" w:eastAsia="Times New Roman" w:hAnsi="Times New Roman" w:cs="Times New Roman"/>
+          <w:sz w:val="24"/>
+          <w:szCs w:val="24"/>
+          <w:lang w:val="pt-BR"/>
+        </w:rPr>
+        <w:t> </w:t>
+      </w:r>
     </w:p>
     <w:p>
       <w:pPr>
@@ -231,6 +1483,279 @@
     </w:sectPr>
   </w:body>
 </w:document>
+</file>
+
+<file path=word/numbering.xml><?xml version="1.0" encoding="utf-8"?>
+<w:numbering xmlns:wpc="http://schemas.microsoft.com/office/word/2010/wordprocessingCanvas" xmlns:cx="http://schemas.microsoft.com/office/drawing/2014/chartex" xmlns:cx1="http://schemas.microsoft.com/office/drawing/2015/9/8/chartex" xmlns:cx2="http://schemas.microsoft.com/office/drawing/2015/10/21/chartex" xmlns:cx3="http://schemas.microsoft.com/office/drawing/2016/5/9/chartex" xmlns:cx4="http://schemas.microsoft.com/office/drawing/2016/5/10/chartex" xmlns:cx5="http://schemas.microsoft.com/office/drawing/2016/5/11/chartex" xmlns:cx6="http://schemas.microsoft.com/office/drawing/2016/5/12/chartex" xmlns:cx7="http://schemas.microsoft.com/office/drawing/2016/5/13/chartex" xmlns:cx8="http://schemas.microsoft.com/office/drawing/2016/5/14/chartex" xmlns:mc="http://schemas.openxmlformats.org/markup-compatibility/2006" xmlns:aink="http://schemas.microsoft.com/office/drawing/2016/ink" xmlns:am3d="http://schemas.microsoft.com/office/drawing/2017/model3d" xmlns:o="urn:schemas-microsoft-com:office:office" xmlns:r="http://schemas.openxmlformats.org/officeDocument/2006/relationships" xmlns:m="http://schemas.openxmlformats.org/officeDocument/2006/math" xmlns:v="urn:schemas-microsoft-com:vml" xmlns:wp14="http://schemas.microsoft.com/office/word/2010/wordprocessingDrawing" xmlns:wp="http://schemas.openxmlformats.org/drawingml/2006/wordprocessingDrawing" xmlns:w10="urn:schemas-microsoft-com:office:word" xmlns:w="http://schemas.openxmlformats.org/wordprocessingml/2006/main" xmlns:w14="http://schemas.microsoft.com/office/word/2010/wordml" xmlns:w15="http://schemas.microsoft.com/office/word/2012/wordml" xmlns:w16cex="http://schemas.microsoft.com/office/word/2018/wordml/cex" xmlns:w16cid="http://schemas.microsoft.com/office/word/2016/wordml/cid" xmlns:w16="http://schemas.microsoft.com/office/word/2018/wordml" xmlns:w16sdtdh="http://schemas.microsoft.com/office/word/2020/wordml/sdtdatahash" xmlns:w16se="http://schemas.microsoft.com/office/word/2015/wordml/symex" xmlns:wpg="http://schemas.microsoft.com/office/word/2010/wordprocessingGroup" xmlns:wpi="http://schemas.microsoft.com/office/word/2010/wordprocessingInk" xmlns:wne="http://schemas.microsoft.com/office/word/2006/wordml" xmlns:wps="http://schemas.microsoft.com/office/word/2010/wordprocessingShape" mc:Ignorable="w14 w15 w16se w16cid w16 w16cex w16sdtdh wp14">
+  <w:abstractNum w:abstractNumId="0" w15:restartNumberingAfterBreak="0">
+    <w:nsid w:val="0822417B"/>
+    <w:multiLevelType w:val="multilevel"/>
+    <w:tmpl w:val="7F36D98A"/>
+    <w:lvl w:ilvl="0">
+      <w:start w:val="1"/>
+      <w:numFmt w:val="bullet"/>
+      <w:lvlText w:val=""/>
+      <w:lvlJc w:val="left"/>
+      <w:pPr>
+        <w:tabs>
+          <w:tab w:val="num" w:pos="720"/>
+        </w:tabs>
+        <w:ind w:left="720" w:hanging="360"/>
+      </w:pPr>
+      <w:rPr>
+        <w:rFonts w:ascii="Symbol" w:hAnsi="Symbol" w:hint="default"/>
+        <w:sz w:val="20"/>
+      </w:rPr>
+    </w:lvl>
+    <w:lvl w:ilvl="1" w:tentative="1">
+      <w:start w:val="1"/>
+      <w:numFmt w:val="bullet"/>
+      <w:lvlText w:val="o"/>
+      <w:lvlJc w:val="left"/>
+      <w:pPr>
+        <w:tabs>
+          <w:tab w:val="num" w:pos="1440"/>
+        </w:tabs>
+        <w:ind w:left="1440" w:hanging="360"/>
+      </w:pPr>
+      <w:rPr>
+        <w:rFonts w:ascii="Courier New" w:hAnsi="Courier New" w:hint="default"/>
+        <w:sz w:val="20"/>
+      </w:rPr>
+    </w:lvl>
+    <w:lvl w:ilvl="2" w:tentative="1">
+      <w:start w:val="1"/>
+      <w:numFmt w:val="bullet"/>
+      <w:lvlText w:val=""/>
+      <w:lvlJc w:val="left"/>
+      <w:pPr>
+        <w:tabs>
+          <w:tab w:val="num" w:pos="2160"/>
+        </w:tabs>
+        <w:ind w:left="2160" w:hanging="360"/>
+      </w:pPr>
+      <w:rPr>
+        <w:rFonts w:ascii="Wingdings" w:hAnsi="Wingdings" w:hint="default"/>
+        <w:sz w:val="20"/>
+      </w:rPr>
+    </w:lvl>
+    <w:lvl w:ilvl="3" w:tentative="1">
+      <w:start w:val="1"/>
+      <w:numFmt w:val="bullet"/>
+      <w:lvlText w:val=""/>
+      <w:lvlJc w:val="left"/>
+      <w:pPr>
+        <w:tabs>
+          <w:tab w:val="num" w:pos="2880"/>
+        </w:tabs>
+        <w:ind w:left="2880" w:hanging="360"/>
+      </w:pPr>
+      <w:rPr>
+        <w:rFonts w:ascii="Wingdings" w:hAnsi="Wingdings" w:hint="default"/>
+        <w:sz w:val="20"/>
+      </w:rPr>
+    </w:lvl>
+    <w:lvl w:ilvl="4" w:tentative="1">
+      <w:start w:val="1"/>
+      <w:numFmt w:val="bullet"/>
+      <w:lvlText w:val=""/>
+      <w:lvlJc w:val="left"/>
+      <w:pPr>
+        <w:tabs>
+          <w:tab w:val="num" w:pos="3600"/>
+        </w:tabs>
+        <w:ind w:left="3600" w:hanging="360"/>
+      </w:pPr>
+      <w:rPr>
+        <w:rFonts w:ascii="Wingdings" w:hAnsi="Wingdings" w:hint="default"/>
+        <w:sz w:val="20"/>
+      </w:rPr>
+    </w:lvl>
+    <w:lvl w:ilvl="5" w:tentative="1">
+      <w:start w:val="1"/>
+      <w:numFmt w:val="bullet"/>
+      <w:lvlText w:val=""/>
+      <w:lvlJc w:val="left"/>
+      <w:pPr>
+        <w:tabs>
+          <w:tab w:val="num" w:pos="4320"/>
+        </w:tabs>
+        <w:ind w:left="4320" w:hanging="360"/>
+      </w:pPr>
+      <w:rPr>
+        <w:rFonts w:ascii="Wingdings" w:hAnsi="Wingdings" w:hint="default"/>
+        <w:sz w:val="20"/>
+      </w:rPr>
+    </w:lvl>
+    <w:lvl w:ilvl="6" w:tentative="1">
+      <w:start w:val="1"/>
+      <w:numFmt w:val="bullet"/>
+      <w:lvlText w:val=""/>
+      <w:lvlJc w:val="left"/>
+      <w:pPr>
+        <w:tabs>
+          <w:tab w:val="num" w:pos="5040"/>
+        </w:tabs>
+        <w:ind w:left="5040" w:hanging="360"/>
+      </w:pPr>
+      <w:rPr>
+        <w:rFonts w:ascii="Wingdings" w:hAnsi="Wingdings" w:hint="default"/>
+        <w:sz w:val="20"/>
+      </w:rPr>
+    </w:lvl>
+    <w:lvl w:ilvl="7" w:tentative="1">
+      <w:start w:val="1"/>
+      <w:numFmt w:val="bullet"/>
+      <w:lvlText w:val=""/>
+      <w:lvlJc w:val="left"/>
+      <w:pPr>
+        <w:tabs>
+          <w:tab w:val="num" w:pos="5760"/>
+        </w:tabs>
+        <w:ind w:left="5760" w:hanging="360"/>
+      </w:pPr>
+      <w:rPr>
+        <w:rFonts w:ascii="Wingdings" w:hAnsi="Wingdings" w:hint="default"/>
+        <w:sz w:val="20"/>
+      </w:rPr>
+    </w:lvl>
+    <w:lvl w:ilvl="8" w:tentative="1">
+      <w:start w:val="1"/>
+      <w:numFmt w:val="bullet"/>
+      <w:lvlText w:val=""/>
+      <w:lvlJc w:val="left"/>
+      <w:pPr>
+        <w:tabs>
+          <w:tab w:val="num" w:pos="6480"/>
+        </w:tabs>
+        <w:ind w:left="6480" w:hanging="360"/>
+      </w:pPr>
+      <w:rPr>
+        <w:rFonts w:ascii="Wingdings" w:hAnsi="Wingdings" w:hint="default"/>
+        <w:sz w:val="20"/>
+      </w:rPr>
+    </w:lvl>
+  </w:abstractNum>
+  <w:abstractNum w:abstractNumId="1" w15:restartNumberingAfterBreak="0">
+    <w:nsid w:val="44BB7D5B"/>
+    <w:multiLevelType w:val="hybridMultilevel"/>
+    <w:tmpl w:val="D1D4640E"/>
+    <w:lvl w:ilvl="0" w:tplc="04090001">
+      <w:start w:val="1"/>
+      <w:numFmt w:val="bullet"/>
+      <w:lvlText w:val=""/>
+      <w:lvlJc w:val="left"/>
+      <w:pPr>
+        <w:ind w:left="720" w:hanging="360"/>
+      </w:pPr>
+      <w:rPr>
+        <w:rFonts w:ascii="Symbol" w:hAnsi="Symbol" w:hint="default"/>
+      </w:rPr>
+    </w:lvl>
+    <w:lvl w:ilvl="1" w:tplc="04090003" w:tentative="1">
+      <w:start w:val="1"/>
+      <w:numFmt w:val="bullet"/>
+      <w:lvlText w:val="o"/>
+      <w:lvlJc w:val="left"/>
+      <w:pPr>
+        <w:ind w:left="1440" w:hanging="360"/>
+      </w:pPr>
+      <w:rPr>
+        <w:rFonts w:ascii="Courier New" w:hAnsi="Courier New" w:cs="Courier New" w:hint="default"/>
+      </w:rPr>
+    </w:lvl>
+    <w:lvl w:ilvl="2" w:tplc="04090005" w:tentative="1">
+      <w:start w:val="1"/>
+      <w:numFmt w:val="bullet"/>
+      <w:lvlText w:val=""/>
+      <w:lvlJc w:val="left"/>
+      <w:pPr>
+        <w:ind w:left="2160" w:hanging="360"/>
+      </w:pPr>
+      <w:rPr>
+        <w:rFonts w:ascii="Wingdings" w:hAnsi="Wingdings" w:hint="default"/>
+      </w:rPr>
+    </w:lvl>
+    <w:lvl w:ilvl="3" w:tplc="04090001" w:tentative="1">
+      <w:start w:val="1"/>
+      <w:numFmt w:val="bullet"/>
+      <w:lvlText w:val=""/>
+      <w:lvlJc w:val="left"/>
+      <w:pPr>
+        <w:ind w:left="2880" w:hanging="360"/>
+      </w:pPr>
+      <w:rPr>
+        <w:rFonts w:ascii="Symbol" w:hAnsi="Symbol" w:hint="default"/>
+      </w:rPr>
+    </w:lvl>
+    <w:lvl w:ilvl="4" w:tplc="04090003" w:tentative="1">
+      <w:start w:val="1"/>
+      <w:numFmt w:val="bullet"/>
+      <w:lvlText w:val="o"/>
+      <w:lvlJc w:val="left"/>
+      <w:pPr>
+        <w:ind w:left="3600" w:hanging="360"/>
+      </w:pPr>
+      <w:rPr>
+        <w:rFonts w:ascii="Courier New" w:hAnsi="Courier New" w:cs="Courier New" w:hint="default"/>
+      </w:rPr>
+    </w:lvl>
+    <w:lvl w:ilvl="5" w:tplc="04090005" w:tentative="1">
+      <w:start w:val="1"/>
+      <w:numFmt w:val="bullet"/>
+      <w:lvlText w:val=""/>
+      <w:lvlJc w:val="left"/>
+      <w:pPr>
+        <w:ind w:left="4320" w:hanging="360"/>
+      </w:pPr>
+      <w:rPr>
+        <w:rFonts w:ascii="Wingdings" w:hAnsi="Wingdings" w:hint="default"/>
+      </w:rPr>
+    </w:lvl>
+    <w:lvl w:ilvl="6" w:tplc="04090001" w:tentative="1">
+      <w:start w:val="1"/>
+      <w:numFmt w:val="bullet"/>
+      <w:lvlText w:val=""/>
+      <w:lvlJc w:val="left"/>
+      <w:pPr>
+        <w:ind w:left="5040" w:hanging="360"/>
+      </w:pPr>
+      <w:rPr>
+        <w:rFonts w:ascii="Symbol" w:hAnsi="Symbol" w:hint="default"/>
+      </w:rPr>
+    </w:lvl>
+    <w:lvl w:ilvl="7" w:tplc="04090003" w:tentative="1">
+      <w:start w:val="1"/>
+      <w:numFmt w:val="bullet"/>
+      <w:lvlText w:val="o"/>
+      <w:lvlJc w:val="left"/>
+      <w:pPr>
+        <w:ind w:left="5760" w:hanging="360"/>
+      </w:pPr>
+      <w:rPr>
+        <w:rFonts w:ascii="Courier New" w:hAnsi="Courier New" w:cs="Courier New" w:hint="default"/>
+      </w:rPr>
+    </w:lvl>
+    <w:lvl w:ilvl="8" w:tplc="04090005" w:tentative="1">
+      <w:start w:val="1"/>
+      <w:numFmt w:val="bullet"/>
+      <w:lvlText w:val=""/>
+      <w:lvlJc w:val="left"/>
+      <w:pPr>
+        <w:ind w:left="6480" w:hanging="360"/>
+      </w:pPr>
+      <w:rPr>
+        <w:rFonts w:ascii="Wingdings" w:hAnsi="Wingdings" w:hint="default"/>
+      </w:rPr>
+    </w:lvl>
+  </w:abstractNum>
+  <w:num w:numId="1">
+    <w:abstractNumId w:val="1"/>
+  </w:num>
+  <w:num w:numId="2">
+    <w:abstractNumId w:val="0"/>
+  </w:num>
+</w:numbering>
 </file>
 
 <file path=word/styles.xml><?xml version="1.0" encoding="utf-8"?>
@@ -659,6 +2184,38 @@
     <w:semiHidden/>
     <w:unhideWhenUsed/>
   </w:style>
+  <w:style w:type="paragraph" w:styleId="ListParagraph">
+    <w:name w:val="List Paragraph"/>
+    <w:basedOn w:val="Normal"/>
+    <w:uiPriority w:val="34"/>
+    <w:qFormat/>
+    <w:rsid w:val="00B92E4B"/>
+    <w:pPr>
+      <w:ind w:left="720"/>
+      <w:contextualSpacing/>
+    </w:pPr>
+  </w:style>
+  <w:style w:type="character" w:customStyle="1" w:styleId="ui-provider">
+    <w:name w:val="ui-provider"/>
+    <w:basedOn w:val="DefaultParagraphFont"/>
+    <w:rsid w:val="00DB50BF"/>
+  </w:style>
+  <w:style w:type="paragraph" w:styleId="NormalWeb">
+    <w:name w:val="Normal (Web)"/>
+    <w:basedOn w:val="Normal"/>
+    <w:uiPriority w:val="99"/>
+    <w:semiHidden/>
+    <w:unhideWhenUsed/>
+    <w:rsid w:val="00A62783"/>
+    <w:pPr>
+      <w:spacing w:before="100" w:beforeAutospacing="1" w:after="100" w:afterAutospacing="1" w:line="240" w:lineRule="auto"/>
+    </w:pPr>
+    <w:rPr>
+      <w:rFonts w:ascii="Times New Roman" w:eastAsia="Times New Roman" w:hAnsi="Times New Roman" w:cs="Times New Roman"/>
+      <w:sz w:val="24"/>
+      <w:szCs w:val="24"/>
+    </w:rPr>
+  </w:style>
 </w:styles>
 </file>
 

</xml_diff>